<commit_message>
Setting up for AMPPS
</commit_message>
<xml_diff>
--- a/3 Manuscript/Affordances Norms CL.docx
+++ b/3 Manuscript/Affordances Norms CL.docx
@@ -42,7 +42,7 @@
           <w:sz w:val="24"/>
           <w:szCs w:val="24"/>
         </w:rPr>
-        <w:t>XX</w:t>
+        <w:t>13</w:t>
       </w:r>
       <w:r>
         <w:rPr>
@@ -439,7 +439,15 @@
           <w:sz w:val="24"/>
           <w:szCs w:val="24"/>
         </w:rPr>
-        <w:t>presents a</w:t>
+        <w:t xml:space="preserve">details </w:t>
+      </w:r>
+      <w:r>
+        <w:rPr>
+          <w:rFonts w:ascii="Times New Roman" w:hAnsi="Times New Roman" w:cs="Times New Roman"/>
+          <w:sz w:val="24"/>
+          <w:szCs w:val="24"/>
+        </w:rPr>
+        <w:t>a</w:t>
       </w:r>
       <w:r>
         <w:rPr>
@@ -559,7 +567,31 @@
           <w:sz w:val="24"/>
           <w:szCs w:val="24"/>
         </w:rPr>
-        <w:t xml:space="preserve">Unlike existing measures of object interactivity which have traditionally relied upon Likert scale ratings (e.g., Body-Object Interaction; Pexman et al., 2019), our affordance </w:t>
+        <w:t>Unlike existing measures of object interactivity which have traditionally relied upon Likert scale ratings (e.g., Body-Object Interaction</w:t>
+      </w:r>
+      <w:r>
+        <w:rPr>
+          <w:rFonts w:ascii="Times New Roman" w:hAnsi="Times New Roman" w:cs="Times New Roman"/>
+          <w:sz w:val="24"/>
+          <w:szCs w:val="24"/>
+        </w:rPr>
+        <w:t xml:space="preserve"> </w:t>
+      </w:r>
+      <w:r>
+        <w:rPr>
+          <w:rFonts w:ascii="Times New Roman" w:hAnsi="Times New Roman" w:cs="Times New Roman"/>
+          <w:sz w:val="24"/>
+          <w:szCs w:val="24"/>
+        </w:rPr>
+        <w:t>[BOI]</w:t>
+      </w:r>
+      <w:r>
+        <w:rPr>
+          <w:rFonts w:ascii="Times New Roman" w:hAnsi="Times New Roman" w:cs="Times New Roman"/>
+          <w:sz w:val="24"/>
+          <w:szCs w:val="24"/>
+        </w:rPr>
+        <w:t xml:space="preserve">; Pexman et al., 2019), our affordance </w:t>
       </w:r>
       <w:r>
         <w:rPr>
@@ -665,7 +697,31 @@
           <w:sz w:val="24"/>
           <w:szCs w:val="24"/>
         </w:rPr>
-        <w:t xml:space="preserve"> application which facilitates exploration of the final norm set and ensures that these norms are freely accessible.</w:t>
+        <w:t xml:space="preserve"> application which facilitates exploration of the final norm set</w:t>
+      </w:r>
+      <w:r>
+        <w:rPr>
+          <w:rFonts w:ascii="Times New Roman" w:hAnsi="Times New Roman" w:cs="Times New Roman"/>
+          <w:sz w:val="24"/>
+          <w:szCs w:val="24"/>
+        </w:rPr>
+        <w:t xml:space="preserve"> by </w:t>
+      </w:r>
+      <w:r>
+        <w:rPr>
+          <w:rFonts w:ascii="Times New Roman" w:hAnsi="Times New Roman" w:cs="Times New Roman"/>
+          <w:sz w:val="24"/>
+          <w:szCs w:val="24"/>
+        </w:rPr>
+        <w:t>interested researchers</w:t>
+      </w:r>
+      <w:r>
+        <w:rPr>
+          <w:rFonts w:ascii="Times New Roman" w:hAnsi="Times New Roman" w:cs="Times New Roman"/>
+          <w:sz w:val="24"/>
+          <w:szCs w:val="24"/>
+        </w:rPr>
+        <w:t>.</w:t>
       </w:r>
       <w:r>
         <w:rPr>
@@ -847,23 +903,47 @@
           <w:sz w:val="24"/>
           <w:szCs w:val="24"/>
         </w:rPr>
-        <w:t xml:space="preserve">, and we </w:t>
-      </w:r>
-      <w:r>
-        <w:rPr>
-          <w:rFonts w:ascii="Times New Roman" w:hAnsi="Times New Roman" w:cs="Times New Roman"/>
-          <w:sz w:val="24"/>
-          <w:szCs w:val="24"/>
-        </w:rPr>
-        <w:t>disclose</w:t>
-      </w:r>
-      <w:r>
-        <w:rPr>
-          <w:rFonts w:ascii="Times New Roman" w:hAnsi="Times New Roman" w:cs="Times New Roman"/>
-          <w:sz w:val="24"/>
-          <w:szCs w:val="24"/>
-        </w:rPr>
-        <w:t xml:space="preserve"> no conflicts of interest.</w:t>
+        <w:t>, and we</w:t>
+      </w:r>
+      <w:r>
+        <w:rPr>
+          <w:rFonts w:ascii="Times New Roman" w:hAnsi="Times New Roman" w:cs="Times New Roman"/>
+          <w:sz w:val="24"/>
+          <w:szCs w:val="24"/>
+        </w:rPr>
+        <w:t xml:space="preserve"> </w:t>
+      </w:r>
+      <w:r>
+        <w:rPr>
+          <w:rFonts w:ascii="Times New Roman" w:hAnsi="Times New Roman" w:cs="Times New Roman"/>
+          <w:sz w:val="24"/>
+          <w:szCs w:val="24"/>
+        </w:rPr>
+        <w:t xml:space="preserve">have </w:t>
+      </w:r>
+      <w:r>
+        <w:rPr>
+          <w:rFonts w:ascii="Times New Roman" w:hAnsi="Times New Roman" w:cs="Times New Roman"/>
+          <w:sz w:val="24"/>
+          <w:szCs w:val="24"/>
+        </w:rPr>
+        <w:t>no conflicts of interest</w:t>
+      </w:r>
+      <w:r>
+        <w:rPr>
+          <w:rFonts w:ascii="Times New Roman" w:hAnsi="Times New Roman" w:cs="Times New Roman"/>
+          <w:sz w:val="24"/>
+          <w:szCs w:val="24"/>
+        </w:rPr>
+        <w:t xml:space="preserve"> to disclose</w:t>
+      </w:r>
+      <w:r>
+        <w:rPr>
+          <w:rFonts w:ascii="Times New Roman" w:hAnsi="Times New Roman" w:cs="Times New Roman"/>
+          <w:sz w:val="24"/>
+          <w:szCs w:val="24"/>
+        </w:rPr>
+        <w:t>.</w:t>
       </w:r>
       <w:r>
         <w:rPr>

</xml_diff>